<commit_message>
logging added and makefile edited
</commit_message>
<xml_diff>
--- a/Prg_Asg1_Report.docx
+++ b/Prg_Asg1_Report.docx
@@ -130,31 +130,13 @@
         <w:contextualSpacing w:val="0"/>
       </w:pPr>
       <w:r>
-        <w:t>With my final implementation, the program do</w:t>
-      </w:r>
-      <w:r>
-        <w:t>e</w:t>
-      </w:r>
-      <w:r>
-        <w:t>s not encounter any deadlocks</w:t>
-      </w:r>
-      <w:r>
-        <w:t xml:space="preserve"> and race conditions with a run time of 10 seconds. A screenshot of a part of the terminal output is seen below.</w:t>
-      </w:r>
-    </w:p>
-    <w:p>
-      <w:pPr>
-        <w:pStyle w:val="ListParagraph"/>
-        <w:tabs>
-          <w:tab w:val="num" w:pos="720"/>
-        </w:tabs>
-        <w:spacing w:before="0" w:line="360" w:lineRule="auto"/>
-        <w:ind w:left="0"/>
-        <w:contextualSpacing w:val="0"/>
-      </w:pPr>
-      <w:r>
-        <w:t>(insert screenshot below)</w:t>
-      </w:r>
+        <w:t xml:space="preserve">In this problem, there are 5 producer threads and 5 consumer threads that are concurrently producing and consuming an item to and from the </w:t>
+      </w:r>
+      <w:proofErr w:type="spellStart"/>
+      <w:r>
+        <w:t>bucketsl</w:t>
+      </w:r>
+      <w:proofErr w:type="spellEnd"/>
     </w:p>
     <w:p>
       <w:pPr>
@@ -973,6 +955,7 @@
   <w:style w:type="character" w:default="1" w:styleId="DefaultParagraphFont">
     <w:name w:val="Default Paragraph Font"/>
     <w:uiPriority w:val="1"/>
+    <w:semiHidden/>
     <w:unhideWhenUsed/>
   </w:style>
   <w:style w:type="table" w:default="1" w:styleId="TableNormal">

</xml_diff>